<commit_message>
Fix problem with too long file names
</commit_message>
<xml_diff>
--- a/Doc/Manuel_utilisateur_FR.docx
+++ b/Doc/Manuel_utilisateur_FR.docx
@@ -27,7 +27,7 @@
           <w:sz w:val="44"/>
           <w:lang w:val="fr-FR"/>
         </w:rPr>
-        <w:t>– Version 3.2</w:t>
+        <w:t>– Version 3.3</w:t>
       </w:r>
     </w:p>
     <w:p>
@@ -1930,7 +1930,7 @@
           <w:lang w:val="fr-FR"/>
         </w:rPr>
       </w:pPr>
-      <w:bookmarkStart w:id="0" w:name="_Toc436246940"/>
+      <w:bookmarkStart w:id="1" w:name="_Toc436246940"/>
       <w:r>
         <w:rPr>
           <w:color w:val="4F81BD" w:themeColor="accent1"/>
@@ -1939,7 +1939,7 @@
         <w:lastRenderedPageBreak/>
         <w:t>Prise en main</w:t>
       </w:r>
-      <w:bookmarkEnd w:id="0"/>
+      <w:bookmarkEnd w:id="1"/>
     </w:p>
     <w:p>
       <w:pPr>
@@ -1948,14 +1948,14 @@
           <w:lang w:val="fr-FR"/>
         </w:rPr>
       </w:pPr>
-      <w:bookmarkStart w:id="1" w:name="_Toc436246941"/>
+      <w:bookmarkStart w:id="2" w:name="_Toc436246941"/>
       <w:r>
         <w:rPr>
           <w:lang w:val="fr-FR"/>
         </w:rPr>
         <w:t>Comment installer l’outil  et le lancer ?</w:t>
       </w:r>
-      <w:bookmarkEnd w:id="1"/>
+      <w:bookmarkEnd w:id="2"/>
     </w:p>
     <w:p>
       <w:pPr>
@@ -2268,22 +2268,22 @@
           <w:lang w:val="fr-FR"/>
         </w:rPr>
       </w:pPr>
-      <w:bookmarkStart w:id="2" w:name="_Toc426102217"/>
-      <w:bookmarkStart w:id="3" w:name="_Toc436246942"/>
+      <w:bookmarkStart w:id="3" w:name="_Toc426102217"/>
+      <w:bookmarkStart w:id="4" w:name="_Toc436246942"/>
       <w:r>
         <w:rPr>
           <w:lang w:val="fr-FR"/>
         </w:rPr>
         <w:t>Facultatif : Comment ajouter de manière permanente le plug-in NetCDF4Excel</w:t>
       </w:r>
-      <w:bookmarkEnd w:id="2"/>
+      <w:bookmarkEnd w:id="3"/>
       <w:r>
         <w:rPr>
           <w:lang w:val="fr-FR"/>
         </w:rPr>
         <w:t xml:space="preserve"> dans Excel ?</w:t>
       </w:r>
-      <w:bookmarkEnd w:id="3"/>
+      <w:bookmarkEnd w:id="4"/>
     </w:p>
     <w:p>
       <w:pPr>
@@ -2988,9 +2988,9 @@
           <w:lang w:val="fr-FR"/>
         </w:rPr>
       </w:pPr>
-      <w:bookmarkStart w:id="4" w:name="_Est-il_possible_de"/>
-      <w:bookmarkStart w:id="5" w:name="_Toc436246943"/>
-      <w:bookmarkEnd w:id="4"/>
+      <w:bookmarkStart w:id="5" w:name="_Est-il_possible_de"/>
+      <w:bookmarkStart w:id="6" w:name="_Toc436246943"/>
+      <w:bookmarkEnd w:id="5"/>
       <w:r>
         <w:rPr>
           <w:color w:val="4F81BD" w:themeColor="accent1"/>
@@ -2998,7 +2998,7 @@
         </w:rPr>
         <w:t>Conventions</w:t>
       </w:r>
-      <w:bookmarkEnd w:id="5"/>
+      <w:bookmarkEnd w:id="6"/>
     </w:p>
     <w:p>
       <w:pPr>
@@ -3007,7 +3007,7 @@
           <w:lang w:val="fr-FR"/>
         </w:rPr>
       </w:pPr>
-      <w:bookmarkStart w:id="6" w:name="_Toc436246944"/>
+      <w:bookmarkStart w:id="7" w:name="_Toc436246944"/>
       <w:r>
         <w:rPr>
           <w:lang w:val="fr-FR"/>
@@ -3040,7 +3040,7 @@
         </w:rPr>
         <w:t xml:space="preserve"> dans le classeur Excel ?</w:t>
       </w:r>
-      <w:bookmarkEnd w:id="6"/>
+      <w:bookmarkEnd w:id="7"/>
     </w:p>
     <w:p>
       <w:pPr>
@@ -4149,10 +4149,10 @@
         </w:rPr>
         <w:t>Le type de la variable, le nom de ses dimensions, et d’éventuels attributs facultatifs sont également affichés.</w:t>
       </w:r>
-      <w:bookmarkStart w:id="7" w:name="_Quel_sont_les"/>
-      <w:bookmarkStart w:id="8" w:name="_Comment_les_chaînes"/>
-      <w:bookmarkEnd w:id="7"/>
+      <w:bookmarkStart w:id="8" w:name="_Quel_sont_les"/>
+      <w:bookmarkStart w:id="9" w:name="_Comment_les_chaînes"/>
       <w:bookmarkEnd w:id="8"/>
+      <w:bookmarkEnd w:id="9"/>
     </w:p>
     <w:p>
       <w:pPr>
@@ -4246,8 +4246,8 @@
           <w:lang w:val="fr-FR"/>
         </w:rPr>
       </w:pPr>
-      <w:bookmarkStart w:id="9" w:name="_Ref419827477"/>
-      <w:bookmarkStart w:id="10" w:name="_Toc436246945"/>
+      <w:bookmarkStart w:id="10" w:name="_Ref419827477"/>
+      <w:bookmarkStart w:id="11" w:name="_Toc436246945"/>
       <w:r>
         <w:rPr>
           <w:lang w:val="fr-FR"/>
@@ -4280,8 +4280,8 @@
         </w:rPr>
         <w:t xml:space="preserve"> dans le classeur Excel ?</w:t>
       </w:r>
-      <w:bookmarkEnd w:id="9"/>
       <w:bookmarkEnd w:id="10"/>
+      <w:bookmarkEnd w:id="11"/>
     </w:p>
     <w:p>
       <w:pPr>
@@ -4771,9 +4771,9 @@
           <w:lang w:val="fr-FR"/>
         </w:rPr>
       </w:pPr>
-      <w:bookmarkStart w:id="11" w:name="_Comment_les_chaînes_1"/>
-      <w:bookmarkStart w:id="12" w:name="_Toc436246946"/>
-      <w:bookmarkEnd w:id="11"/>
+      <w:bookmarkStart w:id="12" w:name="_Comment_les_chaînes_1"/>
+      <w:bookmarkStart w:id="13" w:name="_Toc436246946"/>
+      <w:bookmarkEnd w:id="12"/>
       <w:r>
         <w:rPr>
           <w:lang w:val="fr-FR"/>
@@ -4786,7 +4786,7 @@
         </w:rPr>
         <w:t> ?</w:t>
       </w:r>
-      <w:bookmarkEnd w:id="12"/>
+      <w:bookmarkEnd w:id="13"/>
     </w:p>
     <w:p>
       <w:pPr>
@@ -4982,7 +4982,7 @@
           <w:lang w:val="fr-FR"/>
         </w:rPr>
       </w:pPr>
-      <w:bookmarkStart w:id="13" w:name="_Toc436246947"/>
+      <w:bookmarkStart w:id="14" w:name="_Toc436246947"/>
       <w:r>
         <w:rPr>
           <w:color w:val="4F81BD" w:themeColor="accent1"/>
@@ -4990,7 +4990,7 @@
         </w:rPr>
         <w:t>Ouvrir un fichier /  sauvegarder</w:t>
       </w:r>
-      <w:bookmarkEnd w:id="13"/>
+      <w:bookmarkEnd w:id="14"/>
     </w:p>
     <w:p>
       <w:pPr>
@@ -4999,7 +4999,7 @@
           <w:lang w:val="fr-FR"/>
         </w:rPr>
       </w:pPr>
-      <w:bookmarkStart w:id="14" w:name="_Toc436246948"/>
+      <w:bookmarkStart w:id="15" w:name="_Toc436246948"/>
       <w:r>
         <w:rPr>
           <w:lang w:val="fr-FR"/>
@@ -5020,7 +5020,7 @@
         </w:rPr>
         <w:t xml:space="preserve">  entièrement ?</w:t>
       </w:r>
-      <w:bookmarkEnd w:id="14"/>
+      <w:bookmarkEnd w:id="15"/>
     </w:p>
     <w:p>
       <w:pPr>
@@ -5207,7 +5207,7 @@
           <w:lang w:val="fr-FR"/>
         </w:rPr>
       </w:pPr>
-      <w:bookmarkStart w:id="15" w:name="_Toc436246949"/>
+      <w:bookmarkStart w:id="16" w:name="_Toc436246949"/>
       <w:r>
         <w:rPr>
           <w:lang w:val="fr-FR"/>
@@ -5240,7 +5240,7 @@
         </w:rPr>
         <w:t xml:space="preserve"> ?</w:t>
       </w:r>
-      <w:bookmarkEnd w:id="15"/>
+      <w:bookmarkEnd w:id="16"/>
     </w:p>
     <w:p>
       <w:pPr>
@@ -5429,7 +5429,7 @@
           <w:lang w:val="fr-FR"/>
         </w:rPr>
       </w:pPr>
-      <w:bookmarkStart w:id="16" w:name="_Toc436246950"/>
+      <w:bookmarkStart w:id="17" w:name="_Toc436246950"/>
       <w:r>
         <w:rPr>
           <w:lang w:val="fr-FR"/>
@@ -5472,7 +5472,7 @@
         </w:rPr>
         <w:t>?</w:t>
       </w:r>
-      <w:bookmarkEnd w:id="16"/>
+      <w:bookmarkEnd w:id="17"/>
       <w:r>
         <w:rPr>
           <w:vertAlign w:val="superscript"/>
@@ -5788,7 +5788,7 @@
           <w:lang w:val="fr-FR"/>
         </w:rPr>
       </w:pPr>
-      <w:bookmarkStart w:id="17" w:name="_Toc436246951"/>
+      <w:bookmarkStart w:id="18" w:name="_Toc436246951"/>
       <w:r>
         <w:rPr>
           <w:lang w:val="fr-FR"/>
@@ -5863,7 +5863,7 @@
         </w:rPr>
         <w:t>?</w:t>
       </w:r>
-      <w:bookmarkEnd w:id="17"/>
+      <w:bookmarkEnd w:id="18"/>
     </w:p>
     <w:p>
       <w:pPr>
@@ -6844,8 +6844,8 @@
           <w:lang w:val="fr-FR"/>
         </w:rPr>
       </w:pPr>
-      <w:bookmarkStart w:id="18" w:name="_Est-il_possible_de_1"/>
-      <w:bookmarkEnd w:id="18"/>
+      <w:bookmarkStart w:id="19" w:name="_Est-il_possible_de_1"/>
+      <w:bookmarkEnd w:id="19"/>
     </w:p>
     <w:p>
       <w:pPr>
@@ -6854,10 +6854,10 @@
           <w:lang w:val="fr-FR"/>
         </w:rPr>
       </w:pPr>
-      <w:bookmarkStart w:id="19" w:name="_Comment_ouvrir_uniquement"/>
-      <w:bookmarkStart w:id="20" w:name="_Toc436246952"/>
-      <w:bookmarkStart w:id="21" w:name="_Ref431491937"/>
-      <w:bookmarkEnd w:id="19"/>
+      <w:bookmarkStart w:id="20" w:name="_Comment_ouvrir_uniquement"/>
+      <w:bookmarkStart w:id="21" w:name="_Toc436246952"/>
+      <w:bookmarkStart w:id="22" w:name="_Ref431491937"/>
+      <w:bookmarkEnd w:id="20"/>
       <w:r>
         <w:rPr>
           <w:lang w:val="fr-FR"/>
@@ -6914,7 +6914,7 @@
         </w:rPr>
         <w:t>?</w:t>
       </w:r>
-      <w:bookmarkEnd w:id="20"/>
+      <w:bookmarkEnd w:id="21"/>
       <w:r>
         <w:rPr>
           <w:color w:val="FF0000"/>
@@ -6924,7 +6924,7 @@
         </w:rPr>
         <w:t xml:space="preserve"> </w:t>
       </w:r>
-      <w:bookmarkEnd w:id="21"/>
+      <w:bookmarkEnd w:id="22"/>
     </w:p>
     <w:p>
       <w:pPr>
@@ -7181,14 +7181,14 @@
           <w:lang w:val="fr-FR"/>
         </w:rPr>
       </w:pPr>
-      <w:bookmarkStart w:id="22" w:name="_Toc436246953"/>
+      <w:bookmarkStart w:id="23" w:name="_Toc436246953"/>
       <w:r>
         <w:rPr>
           <w:lang w:val="fr-FR"/>
         </w:rPr>
         <w:t>Visualisation uniquement : Comment n’ouvrir que l’en tête d’un fichier ?</w:t>
       </w:r>
-      <w:bookmarkEnd w:id="22"/>
+      <w:bookmarkEnd w:id="23"/>
     </w:p>
     <w:p>
       <w:pPr>
@@ -7291,7 +7291,7 @@
           <w:lang w:val="fr-FR"/>
         </w:rPr>
       </w:pPr>
-      <w:bookmarkStart w:id="23" w:name="_Toc436246954"/>
+      <w:bookmarkStart w:id="24" w:name="_Toc436246954"/>
       <w:r>
         <w:rPr>
           <w:color w:val="4F81BD" w:themeColor="accent1"/>
@@ -7315,7 +7315,7 @@
         </w:rPr>
         <w:t xml:space="preserve"> conditionnels</w:t>
       </w:r>
-      <w:bookmarkEnd w:id="23"/>
+      <w:bookmarkEnd w:id="24"/>
     </w:p>
     <w:p>
       <w:pPr>
@@ -7331,7 +7331,7 @@
           <w:lang w:val="fr-FR"/>
         </w:rPr>
       </w:pPr>
-      <w:bookmarkStart w:id="24" w:name="_Toc436246955"/>
+      <w:bookmarkStart w:id="25" w:name="_Toc436246955"/>
       <w:r>
         <w:rPr>
           <w:lang w:val="fr-FR"/>
@@ -7351,7 +7351,7 @@
         </w:rPr>
         <w:t>?</w:t>
       </w:r>
-      <w:bookmarkEnd w:id="24"/>
+      <w:bookmarkEnd w:id="25"/>
       <w:r>
         <w:rPr>
           <w:vertAlign w:val="superscript"/>
@@ -8172,14 +8172,14 @@
           <w:lang w:val="fr-FR"/>
         </w:rPr>
       </w:pPr>
-      <w:bookmarkStart w:id="25" w:name="_Toc436246956"/>
+      <w:bookmarkStart w:id="26" w:name="_Toc436246956"/>
       <w:r>
         <w:rPr>
           <w:lang w:val="fr-FR"/>
         </w:rPr>
         <w:t>Comment filtrer un fichier ?</w:t>
       </w:r>
-      <w:bookmarkEnd w:id="25"/>
+      <w:bookmarkEnd w:id="26"/>
       <w:r>
         <w:rPr>
           <w:vertAlign w:val="superscript"/>
@@ -8800,7 +8800,7 @@
           <w:lang w:val="fr-FR"/>
         </w:rPr>
       </w:pPr>
-      <w:bookmarkStart w:id="26" w:name="_Toc436246957"/>
+      <w:bookmarkStart w:id="27" w:name="_Toc436246957"/>
       <w:r>
         <w:rPr>
           <w:color w:val="4F81BD" w:themeColor="accent1"/>
@@ -8809,7 +8809,7 @@
         <w:lastRenderedPageBreak/>
         <w:t>Editer, modifier un fichier</w:t>
       </w:r>
-      <w:bookmarkEnd w:id="26"/>
+      <w:bookmarkEnd w:id="27"/>
     </w:p>
     <w:p>
       <w:pPr>
@@ -8818,16 +8818,16 @@
           <w:lang w:val="fr-FR"/>
         </w:rPr>
       </w:pPr>
-      <w:bookmarkStart w:id="27" w:name="_Est-il_possible_de_2"/>
-      <w:bookmarkStart w:id="28" w:name="_Toc436246958"/>
-      <w:bookmarkEnd w:id="27"/>
+      <w:bookmarkStart w:id="28" w:name="_Est-il_possible_de_2"/>
+      <w:bookmarkStart w:id="29" w:name="_Toc436246958"/>
+      <w:bookmarkEnd w:id="28"/>
       <w:r>
         <w:rPr>
           <w:lang w:val="fr-FR"/>
         </w:rPr>
         <w:t>Est-il possible de modifier manuellement les données affichées dans la feuille Excel, et quelles précautions prendre ?</w:t>
       </w:r>
-      <w:bookmarkEnd w:id="28"/>
+      <w:bookmarkEnd w:id="29"/>
     </w:p>
     <w:p>
       <w:pPr>
@@ -9453,13 +9453,7 @@
         <w:rPr>
           <w:lang w:val="fr-FR"/>
         </w:rPr>
-        <w:instrText xml:space="preserve"> HYPERLINK \l "_Comment_aj</w:instrText>
-      </w:r>
-      <w:r>
-        <w:rPr>
-          <w:lang w:val="fr-FR"/>
-        </w:rPr>
-        <w:instrText xml:space="preserve">outer_une" </w:instrText>
+        <w:instrText xml:space="preserve"> HYPERLINK \l "_Comment_ajouter_une" </w:instrText>
       </w:r>
       <w:r>
         <w:fldChar w:fldCharType="separate"/>
@@ -9658,7 +9652,7 @@
           <w:lang w:val="fr-FR"/>
         </w:rPr>
       </w:pPr>
-      <w:bookmarkStart w:id="29" w:name="_Toc436246959"/>
+      <w:bookmarkStart w:id="30" w:name="_Toc436246959"/>
       <w:proofErr w:type="spellStart"/>
       <w:proofErr w:type="gramStart"/>
       <w:r>
@@ -9690,7 +9684,7 @@
         </w:rPr>
         <w:t> ?</w:t>
       </w:r>
-      <w:bookmarkEnd w:id="29"/>
+      <w:bookmarkEnd w:id="30"/>
     </w:p>
     <w:p>
       <w:pPr>
@@ -9898,14 +9892,14 @@
           <w:lang w:val="fr-FR"/>
         </w:rPr>
       </w:pPr>
-      <w:bookmarkStart w:id="30" w:name="_Toc436246960"/>
+      <w:bookmarkStart w:id="31" w:name="_Toc436246960"/>
       <w:r>
         <w:rPr>
           <w:lang w:val="fr-FR"/>
         </w:rPr>
         <w:t>Comment créer un nouveau fichier sans en ouvrir un préexistant ?</w:t>
       </w:r>
-      <w:bookmarkEnd w:id="30"/>
+      <w:bookmarkEnd w:id="31"/>
       <w:r>
         <w:rPr>
           <w:sz w:val="28"/>
@@ -10154,14 +10148,14 @@
           <w:lang w:val="fr-FR"/>
         </w:rPr>
       </w:pPr>
-      <w:bookmarkStart w:id="31" w:name="_Comment_ajouter_une"/>
-      <w:bookmarkStart w:id="32" w:name="_Ref419828025"/>
-      <w:bookmarkStart w:id="33" w:name="_Ref419828056"/>
-      <w:bookmarkStart w:id="34" w:name="_Ref419828707"/>
-      <w:bookmarkStart w:id="35" w:name="_Toc436246961"/>
-      <w:bookmarkStart w:id="36" w:name="_Ref419876575"/>
-      <w:bookmarkStart w:id="37" w:name="_Ref419985709"/>
-      <w:bookmarkEnd w:id="31"/>
+      <w:bookmarkStart w:id="32" w:name="_Comment_ajouter_une"/>
+      <w:bookmarkStart w:id="33" w:name="_Ref419828025"/>
+      <w:bookmarkStart w:id="34" w:name="_Ref419828056"/>
+      <w:bookmarkStart w:id="35" w:name="_Ref419828707"/>
+      <w:bookmarkStart w:id="36" w:name="_Toc436246961"/>
+      <w:bookmarkStart w:id="37" w:name="_Ref419876575"/>
+      <w:bookmarkStart w:id="38" w:name="_Ref419985709"/>
+      <w:bookmarkEnd w:id="32"/>
       <w:r>
         <w:rPr>
           <w:lang w:val="fr-FR"/>
@@ -10182,10 +10176,10 @@
         </w:rPr>
         <w:t> ?</w:t>
       </w:r>
-      <w:bookmarkEnd w:id="32"/>
       <w:bookmarkEnd w:id="33"/>
       <w:bookmarkEnd w:id="34"/>
       <w:bookmarkEnd w:id="35"/>
+      <w:bookmarkEnd w:id="36"/>
       <w:r>
         <w:rPr>
           <w:vertAlign w:val="superscript"/>
@@ -10193,8 +10187,8 @@
         </w:rPr>
         <w:t xml:space="preserve"> </w:t>
       </w:r>
-      <w:bookmarkEnd w:id="36"/>
       <w:bookmarkEnd w:id="37"/>
+      <w:bookmarkEnd w:id="38"/>
     </w:p>
     <w:p>
       <w:pPr>
@@ -10293,7 +10287,7 @@
           <w:lang w:val="fr-FR"/>
         </w:rPr>
       </w:pPr>
-      <w:bookmarkStart w:id="38" w:name="_Ref419828069"/>
+      <w:bookmarkStart w:id="39" w:name="_Ref419828069"/>
       <w:r>
         <w:rPr>
           <w:lang w:val="fr-FR"/>
@@ -10315,34 +10309,34 @@
           <w:lang w:val="fr-FR"/>
         </w:rPr>
       </w:pPr>
-      <w:bookmarkStart w:id="39" w:name="_Comment_ajouter_une_1"/>
-      <w:bookmarkStart w:id="40" w:name="_Toc436246962"/>
-      <w:bookmarkStart w:id="41" w:name="_Ref419911581"/>
-      <w:bookmarkStart w:id="42" w:name="_Ref419985275"/>
-      <w:bookmarkStart w:id="43" w:name="_Ref419985885"/>
+      <w:bookmarkStart w:id="40" w:name="_Comment_ajouter_une_1"/>
+      <w:bookmarkStart w:id="41" w:name="_Toc436246962"/>
+      <w:bookmarkStart w:id="42" w:name="_Ref419911581"/>
+      <w:bookmarkStart w:id="43" w:name="_Ref419985275"/>
+      <w:bookmarkStart w:id="44" w:name="_Ref419985885"/>
+      <w:bookmarkEnd w:id="40"/>
+      <w:r>
+        <w:rPr>
+          <w:lang w:val="fr-FR"/>
+        </w:rPr>
+        <w:t xml:space="preserve">Comment ajouter une nouvelle variable à un fichier </w:t>
+      </w:r>
+      <w:proofErr w:type="spellStart"/>
+      <w:r>
+        <w:rPr>
+          <w:lang w:val="fr-FR"/>
+        </w:rPr>
+        <w:t>NetCDF</w:t>
+      </w:r>
+      <w:proofErr w:type="spellEnd"/>
+      <w:r>
+        <w:rPr>
+          <w:lang w:val="fr-FR"/>
+        </w:rPr>
+        <w:t> ?</w:t>
+      </w:r>
       <w:bookmarkEnd w:id="39"/>
-      <w:r>
-        <w:rPr>
-          <w:lang w:val="fr-FR"/>
-        </w:rPr>
-        <w:t xml:space="preserve">Comment ajouter une nouvelle variable à un fichier </w:t>
-      </w:r>
-      <w:proofErr w:type="spellStart"/>
-      <w:r>
-        <w:rPr>
-          <w:lang w:val="fr-FR"/>
-        </w:rPr>
-        <w:t>NetCDF</w:t>
-      </w:r>
-      <w:proofErr w:type="spellEnd"/>
-      <w:r>
-        <w:rPr>
-          <w:lang w:val="fr-FR"/>
-        </w:rPr>
-        <w:t> ?</w:t>
-      </w:r>
-      <w:bookmarkEnd w:id="38"/>
-      <w:bookmarkEnd w:id="40"/>
+      <w:bookmarkEnd w:id="41"/>
       <w:r>
         <w:rPr>
           <w:vertAlign w:val="superscript"/>
@@ -10350,7 +10344,7 @@
         </w:rPr>
         <w:t xml:space="preserve"> </w:t>
       </w:r>
-      <w:bookmarkEnd w:id="41"/>
+      <w:bookmarkEnd w:id="42"/>
       <w:r>
         <w:rPr>
           <w:color w:val="FF0000"/>
@@ -10360,8 +10354,8 @@
         </w:rPr>
         <w:t xml:space="preserve"> </w:t>
       </w:r>
-      <w:bookmarkEnd w:id="42"/>
       <w:bookmarkEnd w:id="43"/>
+      <w:bookmarkEnd w:id="44"/>
     </w:p>
     <w:p>
       <w:pPr>
@@ -10574,7 +10568,7 @@
           <w:lang w:val="fr-FR"/>
         </w:rPr>
       </w:pPr>
-      <w:bookmarkStart w:id="44" w:name="_Toc436246963"/>
+      <w:bookmarkStart w:id="45" w:name="_Toc436246963"/>
       <w:r>
         <w:rPr>
           <w:lang w:val="fr-FR"/>
@@ -10587,7 +10581,7 @@
         </w:rPr>
         <w:t> ?</w:t>
       </w:r>
-      <w:bookmarkEnd w:id="44"/>
+      <w:bookmarkEnd w:id="45"/>
       <w:r>
         <w:rPr>
           <w:vertAlign w:val="superscript"/>
@@ -11156,7 +11150,7 @@
       <w:rPr>
         <w:color w:val="808080" w:themeColor="background1" w:themeShade="80"/>
       </w:rPr>
-      <w:t xml:space="preserve"> 3.2</w:t>
+      <w:t xml:space="preserve"> 3.3</w:t>
     </w:r>
     <w:r>
       <w:rPr>
@@ -11216,15 +11210,29 @@
       </w:rPr>
       <w:t xml:space="preserve"> / </w:t>
     </w:r>
-    <w:fldSimple w:instr=" NUMPAGES   \* MERGEFORMAT ">
-      <w:r>
-        <w:rPr>
-          <w:noProof/>
-          <w:color w:val="808080" w:themeColor="background1" w:themeShade="80"/>
-        </w:rPr>
-        <w:t>18</w:t>
-      </w:r>
-    </w:fldSimple>
+    <w:r>
+      <w:fldChar w:fldCharType="begin"/>
+    </w:r>
+    <w:r>
+      <w:instrText xml:space="preserve"> NUMPAGES   \* MERGEFORMAT </w:instrText>
+    </w:r>
+    <w:r>
+      <w:fldChar w:fldCharType="separate"/>
+    </w:r>
+    <w:r>
+      <w:rPr>
+        <w:noProof/>
+        <w:color w:val="808080" w:themeColor="background1" w:themeShade="80"/>
+      </w:rPr>
+      <w:t>18</w:t>
+    </w:r>
+    <w:r>
+      <w:rPr>
+        <w:noProof/>
+        <w:color w:val="808080" w:themeColor="background1" w:themeShade="80"/>
+      </w:rPr>
+      <w:fldChar w:fldCharType="end"/>
+    </w:r>
   </w:p>
 </w:ftr>
 </file>
@@ -11259,8 +11267,6 @@
       </w:rPr>
       <w:t xml:space="preserve"> 3.2</w:t>
     </w:r>
-    <w:bookmarkStart w:id="45" w:name="_GoBack"/>
-    <w:bookmarkEnd w:id="45"/>
     <w:r>
       <w:rPr>
         <w:color w:val="808080" w:themeColor="background1" w:themeShade="80"/>
@@ -11305,7 +11311,7 @@
         <w:color w:val="808080" w:themeColor="background1" w:themeShade="80"/>
         <w:lang w:val="fr-FR"/>
       </w:rPr>
-      <w:t>3</w:t>
+      <w:t>18</w:t>
     </w:r>
     <w:r>
       <w:rPr>
@@ -11319,15 +11325,29 @@
       </w:rPr>
       <w:t xml:space="preserve"> / </w:t>
     </w:r>
-    <w:fldSimple w:instr=" NUMPAGES   \* MERGEFORMAT ">
-      <w:r>
-        <w:rPr>
-          <w:noProof/>
-          <w:color w:val="808080" w:themeColor="background1" w:themeShade="80"/>
-        </w:rPr>
-        <w:t>18</w:t>
-      </w:r>
-    </w:fldSimple>
+    <w:r>
+      <w:fldChar w:fldCharType="begin"/>
+    </w:r>
+    <w:r>
+      <w:instrText xml:space="preserve"> NUMPAGES   \* MERGEFORMAT </w:instrText>
+    </w:r>
+    <w:r>
+      <w:fldChar w:fldCharType="separate"/>
+    </w:r>
+    <w:r>
+      <w:rPr>
+        <w:noProof/>
+        <w:color w:val="808080" w:themeColor="background1" w:themeShade="80"/>
+      </w:rPr>
+      <w:t>18</w:t>
+    </w:r>
+    <w:r>
+      <w:rPr>
+        <w:noProof/>
+        <w:color w:val="808080" w:themeColor="background1" w:themeShade="80"/>
+      </w:rPr>
+      <w:fldChar w:fldCharType="end"/>
+    </w:r>
   </w:p>
 </w:ftr>
 </file>
@@ -11373,6 +11393,8 @@
     <w:pPr>
       <w:pStyle w:val="En-tte"/>
     </w:pPr>
+    <w:bookmarkStart w:id="0" w:name="_GoBack"/>
+    <w:bookmarkEnd w:id="0"/>
   </w:p>
 </w:hdr>
 </file>
@@ -13729,7 +13751,7 @@
 </file>
 
 <file path=customXml/itemProps1.xml><?xml version="1.0" encoding="utf-8"?>
-<ds:datastoreItem xmlns:ds="http://schemas.openxmlformats.org/officeDocument/2006/customXml" ds:itemID="{DF94CF92-CF61-4AAE-9E38-BF52EA766A5F}">
+<ds:datastoreItem xmlns:ds="http://schemas.openxmlformats.org/officeDocument/2006/customXml" ds:itemID="{E16719AD-E1B5-40CA-8515-8BA4183D771D}">
   <ds:schemaRefs>
     <ds:schemaRef ds:uri="http://schemas.openxmlformats.org/officeDocument/2006/bibliography"/>
   </ds:schemaRefs>

</xml_diff>